<commit_message>
adding introduction and some requirements
</commit_message>
<xml_diff>
--- a/Report/Atul_PlanB.docx
+++ b/Report/Atul_PlanB.docx
@@ -11,6 +11,9 @@
       </w:r>
       <w:r>
         <w:t xml:space="preserve"> For Education</w:t>
+      </w:r>
+      <w:r>
+        <w:t xml:space="preserve"> - S'cape</w:t>
       </w:r>
     </w:p>
     <w:p>
@@ -628,7 +631,13 @@
         <w:t>I would like to thank</w:t>
       </w:r>
       <w:r>
-        <w:t xml:space="preserve"> Utah State University, Computer Science department for providing me with an opportunity to pursue my Masters degree. </w:t>
+        <w:t xml:space="preserve"> Utah State University, Computer Science department for providing me with an op</w:t>
+      </w:r>
+      <w:r>
+        <w:t>portunity to pursue my Masters D</w:t>
+      </w:r>
+      <w:r>
+        <w:t xml:space="preserve">egree. </w:t>
       </w:r>
       <w:r>
         <w:t>I am grateful to Dr Nicholas Flann for his interest and guidance in this project.</w:t>
@@ -679,7 +688,7 @@
         <w:t>for</w:t>
       </w:r>
       <w:r>
-        <w:t xml:space="preserve"> both their input and interest in this report. Dr. </w:t>
+        <w:t xml:space="preserve"> their input and interest in this report. Dr. </w:t>
       </w:r>
       <w:r>
         <w:t>Curtis Dyreson</w:t>
@@ -3651,21 +3660,7 @@
             <w:rStyle w:val="Hyperlink"/>
             <w:noProof/>
           </w:rPr>
-          <w:t>REFERE</w:t>
-        </w:r>
-        <w:r>
-          <w:rPr>
-            <w:rStyle w:val="Hyperlink"/>
-            <w:noProof/>
-          </w:rPr>
-          <w:t>N</w:t>
-        </w:r>
-        <w:r>
-          <w:rPr>
-            <w:rStyle w:val="Hyperlink"/>
-            <w:noProof/>
-          </w:rPr>
-          <w:t>CES</w:t>
+          <w:t>REFERENCES</w:t>
         </w:r>
         <w:r>
           <w:rPr>
@@ -7630,10 +7625,40 @@
         <w:t>This project also provides a</w:t>
       </w:r>
       <w:r>
-        <w:t xml:space="preserve"> space for safe experimentation by students which has been a major concern in school laboratories. </w:t>
-      </w:r>
-      <w:r>
-        <w:t xml:space="preserve"> Eighth grade science teachers from across</w:t>
+        <w:t xml:space="preserve"> space for safe experimentation by students which has been a major</w:t>
+      </w:r>
+      <w:r>
+        <w:t xml:space="preserve"> concern in school laboratories. Students will be assisted during the assessment by the replay feature where they can review their actions in the 3D environment.</w:t>
+      </w:r>
+      <w:r>
+        <w:t xml:space="preserve"> </w:t>
+      </w:r>
+      <w:r>
+        <w:t xml:space="preserve">While 3D environments provides students with opportunities and innovative ways to improve learning experience, determining the effectiveness of this new approach </w:t>
+      </w:r>
+      <w:r>
+        <w:t>depends on how the assessment is designed.</w:t>
+      </w:r>
+      <w:r>
+        <w:t xml:space="preserve"> A</w:t>
+      </w:r>
+      <w:r>
+        <w:t>ssessments which offer high adaptability in a 3D environment are difficult</w:t>
+      </w:r>
+      <w:r>
+        <w:t xml:space="preserve"> to design but with the combination of strategies like data and task tracking</w:t>
+      </w:r>
+      <w:r>
+        <w:t xml:space="preserve">, more efficient embedded assignment </w:t>
+      </w:r>
+      <w:r>
+        <w:t>can be</w:t>
+      </w:r>
+      <w:r>
+        <w:t xml:space="preserve"> produced.</w:t>
+      </w:r>
+      <w:r>
+        <w:t xml:space="preserve"> Based on this idea S'cape is designed to teach middle-school science standards with the components like automated assessment and automated data collection. In S'cape, players navigate through the virtual alien environment, attempting to escape from their alien captors by performing experiments.</w:t>
       </w:r>
     </w:p>
     <w:p>
@@ -7641,7 +7666,29 @@
         <w:jc w:val="both"/>
       </w:pPr>
       <w:r>
-        <w:t>the Western U.S. were brought together in a focus group environment to discuss desired aspects to be covered by a simulation environment, as well as the type, style, and functionality of the embedded assessment to meet their educational needs. The creative team used teacher suggestions in designing both the environment of the game play and the embedded assessments. This environment prototype was then presented to two classes of high school students in a rural charter high school for pilot testing of the environment and the assessment feature. This research design engaged elements of observational</w:t>
+        <w:t>Eighth grade science teachers from across</w:t>
+      </w:r>
+      <w:r>
+        <w:t xml:space="preserve"> </w:t>
+      </w:r>
+      <w:r>
+        <w:t>the Western U.S. were brought together in a focus group environment to discuss desired aspects to be covered by a simulation environment, as well as the type, style, and functionality of the embedded assessment t</w:t>
+      </w:r>
+      <w:r>
+        <w:t xml:space="preserve">o meet their educational needs. </w:t>
+      </w:r>
+      <w:r>
+        <w:t xml:space="preserve">This environment prototype was then presented to two </w:t>
+      </w:r>
+      <w:r>
+        <w:lastRenderedPageBreak/>
+        <w:t>classes of high school students in a rural charter high school for pilot testing of the environment and the assessment feature. The teachers themselves, in connection with the university, were considered the</w:t>
+      </w:r>
+      <w:r>
+        <w:t xml:space="preserve"> </w:t>
+      </w:r>
+      <w:r>
+        <w:t>subject matter experts (SMEs) and advisors in creating the assessments and ensuring adequate levels of complexity in the nature of the simulated environments.</w:t>
       </w:r>
     </w:p>
     <w:p>
@@ -7649,43 +7696,66 @@
         <w:jc w:val="both"/>
       </w:pPr>
       <w:r>
-        <w:t>study (Creswell, 2008) and grounded theory (Corbin &amp; Strauss, 1990). Data was collected through observation, data mining, focus group feedback, and a metacognitive</w:t>
+        <w:tab/>
       </w:r>
     </w:p>
     <w:p>
       <w:pPr>
         <w:jc w:val="both"/>
-      </w:pPr>
-      <w:r>
-        <w:t>awareness inventory (MAI) survey instrument attached to the gaming environment. The teachers themselves, in connection with the university, were considered the</w:t>
-      </w:r>
-    </w:p>
-    <w:p>
-      <w:pPr>
-        <w:jc w:val="both"/>
-      </w:pPr>
-      <w:r>
-        <w:t>subject matter experts (SMEs) and advisors in creating the assessments and ensuring adequate levels of complexity in the nature of the simulated environments.</w:t>
-      </w:r>
-    </w:p>
-    <w:p>
-      <w:pPr>
-        <w:jc w:val="both"/>
-      </w:pPr>
-      <w:r>
-        <w:t xml:space="preserve">The use of multiple SMEs ensured both accuracy </w:t>
-      </w:r>
-    </w:p>
-    <w:p>
-      <w:r>
-        <w:lastRenderedPageBreak/>
-        <w:t xml:space="preserve">This game is designed from a first-person shooter game perspective (i.e., the student/player is directly seeing and interacting with the environment) to teach </w:t>
+        <w:rPr>
+          <w:b/>
+        </w:rPr>
+      </w:pPr>
+      <w:r>
+        <w:tab/>
+      </w:r>
+      <w:r>
+        <w:tab/>
+      </w:r>
+      <w:r>
+        <w:tab/>
+      </w:r>
+      <w:r>
+        <w:rPr>
+          <w:b/>
+        </w:rPr>
+        <w:t>C</w:t>
+      </w:r>
+      <w:r>
+        <w:rPr>
+          <w:b/>
+        </w:rPr>
+        <w:t xml:space="preserve">HAPTER 2    </w:t>
+      </w:r>
+      <w:r>
+        <w:rPr>
+          <w:b/>
+        </w:rPr>
+        <w:t>REQUIREMENT</w:t>
+      </w:r>
+    </w:p>
+    <w:p/>
+    <w:p>
+      <w:r>
+        <w:t>This game is designed from a first-person shooter</w:t>
+      </w:r>
+      <w:r>
+        <w:t xml:space="preserve"> (FPS)</w:t>
+      </w:r>
+      <w:r>
+        <w:t xml:space="preserve"> game perspective (i.e., the student/player is directly seeing and interacting with the environment) to teach </w:t>
       </w:r>
       <w:r>
         <w:rPr>
           <w:i/>
         </w:rPr>
         <w:t>Utah state science standard one</w:t>
+      </w:r>
+      <w:r>
+        <w:rPr>
+          <w:i/>
+        </w:rPr>
+        <w:t>, objective one</w:t>
       </w:r>
       <w:r>
         <w:t xml:space="preserve"> from the core standards. </w:t>
@@ -7724,55 +7794,31 @@
         <w:rPr>
           <w:rFonts w:ascii="Times New Roman" w:hAnsi="Times New Roman"/>
         </w:rPr>
-        <w:t xml:space="preserve">Four sequential levels engage the four objectives and subsequent sub-goals under each objective for this standard.  </w:t>
-      </w:r>
-    </w:p>
-    <w:p>
-      <w:pPr>
-        <w:pStyle w:val="ListParagraph"/>
-        <w:numPr>
-          <w:ilvl w:val="0"/>
-          <w:numId w:val="34"/>
-        </w:numPr>
-        <w:rPr>
-          <w:rFonts w:ascii="Times New Roman" w:hAnsi="Times New Roman"/>
-        </w:rPr>
-      </w:pPr>
-      <w:r>
-        <w:rPr>
-          <w:rFonts w:ascii="Times New Roman" w:hAnsi="Times New Roman"/>
-        </w:rPr>
         <w:t xml:space="preserve">This computer based interactive environment, in connection with classroom instruction, will cover the components of standard one of the eighth grade core. </w:t>
       </w:r>
     </w:p>
-    <w:p>
-      <w:r>
-        <w:tab/>
-        <w:t xml:space="preserve">The student/player begins by finding themselves in a single room with a single locked door. The student/player has the option of both overhead and in-line view modes. The player, through narration, suspects that he or she has been abducted by aliens that are experimenting on them to observe the problem solving capabilities of humans. The shadows on the room from an overhead perspective indicate that they are being observed. The student/player must solve a series of tasks and come to understand what is happening to the properties of water in order to open the door and escape. Within each environment there are hotspots the player can click on to bring up a magnification window showing what is happening at the molecular level.  As students solve the various issues and come to understand the principles involved they are released from the room, only to find themselves in another room where they need to solve another issue to progress through the four levels of the game. </w:t>
-      </w:r>
-    </w:p>
     <w:p/>
     <w:p>
-      <w:pPr>
-        <w:rPr>
-          <w:u w:val="single"/>
-        </w:rPr>
-      </w:pPr>
-      <w:r>
-        <w:rPr>
-          <w:u w:val="single"/>
-        </w:rPr>
-        <w:t xml:space="preserve">Level 1: </w:t>
-      </w:r>
-    </w:p>
-    <w:p>
-      <w:r>
-        <w:tab/>
-        <w:t xml:space="preserve">Beginning in the first level of the game, student/players wake up in a simple room filled with various elements from which they can work. This first room is designed to </w:t>
-      </w:r>
+      <w:r>
+        <w:t xml:space="preserve">The student/player begins by finding themselves in a single room with a single locked door. The player, through narration, suspects that he or she has been abducted by aliens that are experimenting on them to observe the problem solving capabilities of humans. The student/player must solve a series of tasks and come to understand what is happening to the properties of water in order to open the door and escape. Within </w:t>
+      </w:r>
+      <w:r>
+        <w:t>the</w:t>
+      </w:r>
+      <w:r>
+        <w:t xml:space="preserve"> environment there are hotspots</w:t>
+      </w:r>
+      <w:r>
+        <w:t xml:space="preserve"> which</w:t>
+      </w:r>
+      <w:r>
+        <w:t xml:space="preserve"> the player can click on to bring up a magnification window showing what is happening at the molecular level.  </w:t>
+      </w:r>
+    </w:p>
+    <w:p>
       <w:r>
         <w:lastRenderedPageBreak/>
-        <w:t>teach students the physical properties of water.  The student player must determine the methods to create ice, standard water, and steam (gas) from provided elements in the room that will allow them to move to the next level. How this looks in the environment is visualized below within early development imagery:</w:t>
+        <w:t>Beginning in the first level of the game, student/players wake up in a simple room filled with various elements from which they can work. This first room is designed to teach students the physical properties of water.  The student player must determine the methods to create ice, standard water, and steam (gas) from provided elements in the room that will allow them to move to the next level. How this looks in the environment is visualized below within early development imagery:</w:t>
       </w:r>
     </w:p>
     <w:p>
@@ -8489,6 +8535,7 @@
     <w:p/>
     <w:p>
       <w:r>
+        <w:lastRenderedPageBreak/>
         <w:t xml:space="preserve">List of Assets for Level 3: (1 bucket (one with egg), platform, hood piping which attaches to the ceiling, furnace with three buttons and hot plate, orb (globe) with platform, creature in doorway (visible with angry eyes and cruel rows of teeth), three buttons on a table, artistic environment still (like fermentation still), three jars filled with different colored liquids. Tubes running to the bucket, button on wall for feeding) (room itself includes galleries on either side with individual doors, tile floors, and chipped and pealing paint as part of the art of the environment). </w:t>
       </w:r>
     </w:p>
@@ -8771,7 +8818,6 @@
         <w:rPr>
           <w:rFonts w:ascii="Times New Roman" w:hAnsi="Times New Roman"/>
         </w:rPr>
-        <w:lastRenderedPageBreak/>
         <w:t xml:space="preserve">sub-goal B (Cite examples of common significant chemical reactions in daily life), and </w:t>
       </w:r>
     </w:p>
@@ -8790,6 +8836,7 @@
         <w:rPr>
           <w:rFonts w:ascii="Times New Roman" w:hAnsi="Times New Roman"/>
         </w:rPr>
+        <w:lastRenderedPageBreak/>
         <w:t>sub-goal E (Research and report on how scientist have applied principles of chemistry to an application in daily life).</w:t>
       </w:r>
     </w:p>
@@ -9612,8 +9659,8 @@
       <w:pPr>
         <w:ind w:firstLine="720"/>
       </w:pPr>
-      <w:bookmarkStart w:id="43" w:name="_Toc244536196"/>
-      <w:bookmarkStart w:id="44" w:name="_Ref247965883"/>
+      <w:bookmarkStart w:id="43" w:name="_Ref247965883"/>
+      <w:bookmarkStart w:id="44" w:name="_Toc244536196"/>
       <w:bookmarkStart w:id="45" w:name="_Toc247980207"/>
       <w:r>
         <w:t xml:space="preserve">Figure </w:t>
@@ -9626,11 +9673,11 @@
           <w:t>1</w:t>
         </w:r>
       </w:fldSimple>
+      <w:bookmarkEnd w:id="43"/>
+      <w:r>
+        <w:t xml:space="preserve"> A Time Series Plot of Climate Data</w:t>
+      </w:r>
       <w:bookmarkEnd w:id="44"/>
-      <w:r>
-        <w:t xml:space="preserve"> A Time Series Plot of Climate Data</w:t>
-      </w:r>
-      <w:bookmarkEnd w:id="43"/>
       <w:bookmarkEnd w:id="45"/>
     </w:p>
     <w:p>
@@ -10416,8 +10463,8 @@
       <w:pPr>
         <w:pStyle w:val="Caption"/>
       </w:pPr>
-      <w:bookmarkStart w:id="59" w:name="_Toc244536200"/>
-      <w:bookmarkStart w:id="60" w:name="_Ref247137545"/>
+      <w:bookmarkStart w:id="59" w:name="_Ref247137545"/>
+      <w:bookmarkStart w:id="60" w:name="_Toc244536200"/>
       <w:bookmarkStart w:id="61" w:name="_Toc247980210"/>
       <w:r>
         <w:t xml:space="preserve">Figure </w:t>
@@ -10430,11 +10477,11 @@
           <w:t>4</w:t>
         </w:r>
       </w:fldSimple>
+      <w:bookmarkEnd w:id="59"/>
+      <w:r>
+        <w:t xml:space="preserve"> Applet fires twenty one queries (one for each station) and gets thirty one (one for each day in month) results per query via LMSERVER_CLIMATE for the above plot. Climate Stations with missing values are sorted at the </w:t>
+      </w:r>
       <w:bookmarkEnd w:id="60"/>
-      <w:r>
-        <w:t xml:space="preserve"> Applet fires twenty one queries (one for each station) and gets thirty one (one for each day in month) results per query via LMSERVER_CLIMATE for the above plot. Climate Stations with missing values are sorted at the </w:t>
-      </w:r>
-      <w:bookmarkEnd w:id="59"/>
       <w:r>
         <w:t>bottom of graph.</w:t>
       </w:r>
@@ -10714,8 +10761,8 @@
       <w:pPr>
         <w:pStyle w:val="Caption"/>
       </w:pPr>
-      <w:bookmarkStart w:id="67" w:name="_Toc244536201"/>
-      <w:bookmarkStart w:id="68" w:name="_Ref247138830"/>
+      <w:bookmarkStart w:id="67" w:name="_Ref247138830"/>
+      <w:bookmarkStart w:id="68" w:name="_Toc244536201"/>
       <w:bookmarkStart w:id="69" w:name="_Toc247980211"/>
       <w:r>
         <w:t xml:space="preserve">Figure </w:t>
@@ -10728,11 +10775,11 @@
           <w:t>5</w:t>
         </w:r>
       </w:fldSimple>
+      <w:bookmarkEnd w:id="67"/>
+      <w:r>
+        <w:t xml:space="preserve">  The initial view of the drop down menu for selecting options</w:t>
+      </w:r>
       <w:bookmarkEnd w:id="68"/>
-      <w:r>
-        <w:t xml:space="preserve">  The initial view of the drop down menu for selecting options</w:t>
-      </w:r>
-      <w:bookmarkEnd w:id="67"/>
       <w:r>
         <w:t>.</w:t>
       </w:r>
@@ -10798,8 +10845,8 @@
       <w:pPr>
         <w:pStyle w:val="Caption"/>
       </w:pPr>
-      <w:bookmarkStart w:id="70" w:name="_Toc244536202"/>
-      <w:bookmarkStart w:id="71" w:name="_Ref247138737"/>
+      <w:bookmarkStart w:id="70" w:name="_Ref247138737"/>
+      <w:bookmarkStart w:id="71" w:name="_Toc244536202"/>
       <w:bookmarkStart w:id="72" w:name="_Toc247980212"/>
       <w:r>
         <w:t xml:space="preserve">Figure </w:t>
@@ -10812,11 +10859,11 @@
           <w:t>6</w:t>
         </w:r>
       </w:fldSimple>
+      <w:bookmarkEnd w:id="70"/>
+      <w:r>
+        <w:t xml:space="preserve"> The drop down menu when West Nile Virus is chosen as a data group</w:t>
+      </w:r>
       <w:bookmarkEnd w:id="71"/>
-      <w:r>
-        <w:t xml:space="preserve"> The drop down menu when West Nile Virus is chosen as a data group</w:t>
-      </w:r>
-      <w:bookmarkEnd w:id="70"/>
       <w:r>
         <w:t>.</w:t>
       </w:r>
@@ -10888,8 +10935,8 @@
       <w:pPr>
         <w:pStyle w:val="Caption"/>
       </w:pPr>
-      <w:bookmarkStart w:id="73" w:name="_Toc244536203"/>
-      <w:bookmarkStart w:id="74" w:name="_Ref247138855"/>
+      <w:bookmarkStart w:id="73" w:name="_Ref247138855"/>
+      <w:bookmarkStart w:id="74" w:name="_Toc244536203"/>
       <w:bookmarkStart w:id="75" w:name="_Toc247980213"/>
       <w:r>
         <w:t xml:space="preserve">Figure </w:t>
@@ -10902,11 +10949,11 @@
           <w:t>7</w:t>
         </w:r>
       </w:fldSimple>
+      <w:bookmarkEnd w:id="73"/>
+      <w:r>
+        <w:t xml:space="preserve"> The drop down menu when Climate is chosen as the data group</w:t>
+      </w:r>
       <w:bookmarkEnd w:id="74"/>
-      <w:r>
-        <w:t xml:space="preserve"> The drop down menu when Climate is chosen as the data group</w:t>
-      </w:r>
-      <w:bookmarkEnd w:id="73"/>
       <w:r>
         <w:t>.</w:t>
       </w:r>
@@ -11156,23 +11203,23 @@
       <w:pPr>
         <w:ind w:firstLine="720"/>
       </w:pPr>
-      <w:bookmarkStart w:id="87" w:name="_Toc75529509"/>
-      <w:bookmarkStart w:id="88" w:name="_Toc75530251"/>
-      <w:bookmarkStart w:id="89" w:name="_Toc76125854"/>
-      <w:bookmarkStart w:id="90" w:name="_Toc77013353"/>
-      <w:bookmarkStart w:id="91" w:name="_Toc77013814"/>
-      <w:bookmarkStart w:id="92" w:name="_Toc77144594"/>
-      <w:bookmarkStart w:id="93" w:name="_Toc77252285"/>
-      <w:bookmarkStart w:id="94" w:name="_Toc77252377"/>
-      <w:bookmarkStart w:id="95" w:name="_Toc77620821"/>
-      <w:bookmarkStart w:id="96" w:name="_Toc95208523"/>
+      <w:bookmarkStart w:id="87" w:name="_Toc77013353"/>
+      <w:bookmarkStart w:id="88" w:name="_Toc77013814"/>
+      <w:bookmarkStart w:id="89" w:name="_Toc77144594"/>
+      <w:bookmarkStart w:id="90" w:name="_Toc77252285"/>
+      <w:bookmarkStart w:id="91" w:name="_Toc77252377"/>
+      <w:bookmarkStart w:id="92" w:name="_Toc77620821"/>
+      <w:bookmarkStart w:id="93" w:name="_Toc95208523"/>
+      <w:bookmarkStart w:id="94" w:name="_Toc75529509"/>
+      <w:bookmarkStart w:id="95" w:name="_Toc75530251"/>
+      <w:bookmarkStart w:id="96" w:name="_Toc76125854"/>
+      <w:bookmarkEnd w:id="87"/>
+      <w:bookmarkEnd w:id="88"/>
+      <w:bookmarkEnd w:id="89"/>
       <w:bookmarkEnd w:id="90"/>
       <w:bookmarkEnd w:id="91"/>
       <w:bookmarkEnd w:id="92"/>
       <w:bookmarkEnd w:id="93"/>
-      <w:bookmarkEnd w:id="94"/>
-      <w:bookmarkEnd w:id="95"/>
-      <w:bookmarkEnd w:id="96"/>
       <w:r>
         <w:t>.</w:t>
       </w:r>
@@ -13607,18 +13654,18 @@
         </w:numPr>
         <w:ind w:left="288"/>
       </w:pPr>
-      <w:bookmarkStart w:id="156" w:name="_Toc76888136"/>
-      <w:bookmarkStart w:id="157" w:name="_Toc77103834"/>
-      <w:bookmarkStart w:id="158" w:name="_Toc77104487"/>
-      <w:bookmarkStart w:id="159" w:name="_Toc77144841"/>
-      <w:bookmarkStart w:id="160" w:name="_Toc77252406"/>
-      <w:bookmarkStart w:id="161" w:name="_Toc77620851"/>
-      <w:bookmarkStart w:id="162" w:name="_Toc247980261"/>
+      <w:bookmarkStart w:id="156" w:name="_Toc247980261"/>
+      <w:bookmarkStart w:id="157" w:name="_Toc76888136"/>
+      <w:bookmarkStart w:id="158" w:name="_Toc77103834"/>
+      <w:bookmarkStart w:id="159" w:name="_Toc77104487"/>
+      <w:bookmarkStart w:id="160" w:name="_Toc77144841"/>
+      <w:bookmarkStart w:id="161" w:name="_Toc77252406"/>
+      <w:bookmarkStart w:id="162" w:name="_Toc77620851"/>
       <w:r>
         <w:lastRenderedPageBreak/>
         <w:t>REFERENCES</w:t>
       </w:r>
-      <w:bookmarkEnd w:id="162"/>
+      <w:bookmarkEnd w:id="156"/>
     </w:p>
     <w:p>
       <w:pPr>
@@ -13627,39 +13674,12 @@
           <w:numId w:val="15"/>
         </w:numPr>
       </w:pPr>
-      <w:bookmarkStart w:id="163" w:name="_Ref247199371"/>
       <w:r>
         <w:rPr>
           <w:snapToGrid w:val="0"/>
         </w:rPr>
-        <w:t xml:space="preserve">Carr DB, Olsen AR, Pierson SM, Courbois JP, 2000. Using Linked </w:t>
-      </w:r>
-      <w:r>
-        <w:rPr>
-          <w:snapToGrid w:val="0"/>
-        </w:rPr>
-        <w:t>Micromap</w:t>
-      </w:r>
-      <w:r>
-        <w:rPr>
-          <w:snapToGrid w:val="0"/>
-        </w:rPr>
-        <w:t xml:space="preserve"> Plots to Characterize Omernik Ecoregions. </w:t>
-      </w:r>
-      <w:r>
-        <w:rPr>
-          <w:i/>
-          <w:snapToGrid w:val="0"/>
-        </w:rPr>
-        <w:t>Data Mining and Knowledge Discovery 4</w:t>
-      </w:r>
-      <w:r>
-        <w:rPr>
-          <w:snapToGrid w:val="0"/>
-        </w:rPr>
-        <w:t>: 43–67.</w:t>
-      </w:r>
-      <w:bookmarkEnd w:id="163"/>
+        <w:t>Jeffery A. Olsen, Brett Shelton, 2012. S'cape from formality : Embedded and Automatic Assessment within Simulation Games</w:t>
+      </w:r>
     </w:p>
     <w:p>
       <w:pPr>
@@ -13668,15 +13688,133 @@
           <w:numId w:val="15"/>
         </w:numPr>
         <w:rPr>
-          <w:szCs w:val="31"/>
-        </w:rPr>
-      </w:pPr>
-      <w:bookmarkStart w:id="164" w:name="_Ref247201141"/>
-      <w:r>
-        <w:rPr>
           <w:snapToGrid w:val="0"/>
         </w:rPr>
-        <w:t xml:space="preserve">Wang X, Chen JX, Carr DB, </w:t>
+      </w:pPr>
+      <w:bookmarkStart w:id="163" w:name="_Ref247201118"/>
+      <w:r>
+        <w:rPr>
+          <w:snapToGrid w:val="0"/>
+        </w:rPr>
+        <w:t xml:space="preserve">Wikipedia - </w:t>
+      </w:r>
+      <w:r>
+        <w:rPr>
+          <w:snapToGrid w:val="0"/>
+        </w:rPr>
+        <w:t>Reflective practice</w:t>
+      </w:r>
+    </w:p>
+    <w:p>
+      <w:pPr>
+        <w:numPr>
+          <w:ilvl w:val="0"/>
+          <w:numId w:val="15"/>
+        </w:numPr>
+        <w:rPr>
+          <w:snapToGrid w:val="0"/>
+        </w:rPr>
+      </w:pPr>
+      <w:r>
+        <w:rPr>
+          <w:snapToGrid w:val="0"/>
+        </w:rPr>
+        <w:t>Utah Education Network (uen) - Science benchmark for 8th grade</w:t>
+      </w:r>
+    </w:p>
+    <w:p>
+      <w:pPr>
+        <w:numPr>
+          <w:ilvl w:val="0"/>
+          <w:numId w:val="15"/>
+        </w:numPr>
+        <w:rPr>
+          <w:b/>
+          <w:bCs/>
+        </w:rPr>
+      </w:pPr>
+      <w:r>
+        <w:rPr>
+          <w:snapToGrid w:val="0"/>
+        </w:rPr>
+        <w:t xml:space="preserve">Symanzik J, Gebreab S, Gillies, RR, Wilson J, 2003. Visualizing the Spread of </w:t>
+      </w:r>
+      <w:smartTag w:uri="urn:schemas-microsoft-com:office:smarttags" w:element="place">
+        <w:r>
+          <w:rPr>
+            <w:snapToGrid w:val="0"/>
+          </w:rPr>
+          <w:t>West Nile</w:t>
+        </w:r>
+      </w:smartTag>
+      <w:r>
+        <w:rPr>
+          <w:snapToGrid w:val="0"/>
+        </w:rPr>
+        <w:t xml:space="preserve"> Virus. </w:t>
+      </w:r>
+      <w:r>
+        <w:rPr>
+          <w:i/>
+          <w:snapToGrid w:val="0"/>
+        </w:rPr>
+        <w:t>2003 Proceedings, American Statistical Association</w:t>
+      </w:r>
+      <w:r>
+        <w:rPr>
+          <w:snapToGrid w:val="0"/>
+        </w:rPr>
+        <w:t xml:space="preserve">, </w:t>
+      </w:r>
+      <w:smartTag w:uri="urn:schemas-microsoft-com:office:smarttags" w:element="place">
+        <w:smartTag w:uri="urn:schemas-microsoft-com:office:smarttags" w:element="City">
+          <w:r>
+            <w:rPr>
+              <w:snapToGrid w:val="0"/>
+            </w:rPr>
+            <w:t>Alexandria</w:t>
+          </w:r>
+        </w:smartTag>
+        <w:r>
+          <w:rPr>
+            <w:snapToGrid w:val="0"/>
+          </w:rPr>
+          <w:t xml:space="preserve">, </w:t>
+        </w:r>
+        <w:smartTag w:uri="urn:schemas-microsoft-com:office:smarttags" w:element="State">
+          <w:r>
+            <w:rPr>
+              <w:snapToGrid w:val="0"/>
+            </w:rPr>
+            <w:t>VA.</w:t>
+          </w:r>
+        </w:smartTag>
+      </w:smartTag>
+      <w:r>
+        <w:rPr>
+          <w:snapToGrid w:val="0"/>
+        </w:rPr>
+        <w:t xml:space="preserve"> (CD)</w:t>
+      </w:r>
+      <w:bookmarkEnd w:id="163"/>
+    </w:p>
+    <w:p>
+      <w:pPr>
+        <w:numPr>
+          <w:ilvl w:val="0"/>
+          <w:numId w:val="15"/>
+        </w:numPr>
+        <w:rPr>
+          <w:b/>
+          <w:bCs/>
+        </w:rPr>
+      </w:pPr>
+      <w:bookmarkStart w:id="164" w:name="_Ref247201098"/>
+      <w:r>
+        <w:rPr>
+          <w:snapToGrid w:val="0"/>
+        </w:rPr>
+        <w:t xml:space="preserve">Carr DB, </w:t>
       </w:r>
       <w:smartTag w:uri="urn:schemas-microsoft-com:office:smarttags" w:element="City">
         <w:smartTag w:uri="urn:schemas-microsoft-com:office:smarttags" w:element="place">
@@ -13692,157 +13830,6 @@
         <w:rPr>
           <w:snapToGrid w:val="0"/>
         </w:rPr>
-        <w:t xml:space="preserve"> BS, Pickle LW, 2002. Geographic Statistics Visualization: Web-based Linked </w:t>
-      </w:r>
-      <w:r>
-        <w:rPr>
-          <w:snapToGrid w:val="0"/>
-        </w:rPr>
-        <w:t>Micromap</w:t>
-      </w:r>
-      <w:r>
-        <w:rPr>
-          <w:snapToGrid w:val="0"/>
-        </w:rPr>
-        <w:t xml:space="preserve"> Plots. </w:t>
-      </w:r>
-      <w:r>
-        <w:rPr>
-          <w:i/>
-          <w:snapToGrid w:val="0"/>
-        </w:rPr>
-        <w:t>Computing in Science &amp; Engineering</w:t>
-      </w:r>
-      <w:r>
-        <w:rPr>
-          <w:snapToGrid w:val="0"/>
-        </w:rPr>
-        <w:t xml:space="preserve"> </w:t>
-      </w:r>
-      <w:r>
-        <w:rPr>
-          <w:i/>
-          <w:snapToGrid w:val="0"/>
-        </w:rPr>
-        <w:t>4(3)</w:t>
-      </w:r>
-      <w:r>
-        <w:rPr>
-          <w:snapToGrid w:val="0"/>
-        </w:rPr>
-        <w:t>: 90–94.</w:t>
-      </w:r>
-      <w:bookmarkEnd w:id="164"/>
-    </w:p>
-    <w:p>
-      <w:pPr>
-        <w:numPr>
-          <w:ilvl w:val="0"/>
-          <w:numId w:val="15"/>
-        </w:numPr>
-        <w:rPr>
-          <w:b/>
-          <w:bCs/>
-        </w:rPr>
-      </w:pPr>
-      <w:bookmarkStart w:id="165" w:name="_Ref247201118"/>
-      <w:r>
-        <w:rPr>
-          <w:snapToGrid w:val="0"/>
-        </w:rPr>
-        <w:t xml:space="preserve">Symanzik J, Gebreab S, Gillies, RR, Wilson J, 2003. Visualizing the Spread of </w:t>
-      </w:r>
-      <w:smartTag w:uri="urn:schemas-microsoft-com:office:smarttags" w:element="place">
-        <w:r>
-          <w:rPr>
-            <w:snapToGrid w:val="0"/>
-          </w:rPr>
-          <w:t>West Nile</w:t>
-        </w:r>
-      </w:smartTag>
-      <w:r>
-        <w:rPr>
-          <w:snapToGrid w:val="0"/>
-        </w:rPr>
-        <w:t xml:space="preserve"> Virus. </w:t>
-      </w:r>
-      <w:r>
-        <w:rPr>
-          <w:i/>
-          <w:snapToGrid w:val="0"/>
-        </w:rPr>
-        <w:t>2003 Proceedings, American Statistical Association</w:t>
-      </w:r>
-      <w:r>
-        <w:rPr>
-          <w:snapToGrid w:val="0"/>
-        </w:rPr>
-        <w:t xml:space="preserve">, </w:t>
-      </w:r>
-      <w:smartTag w:uri="urn:schemas-microsoft-com:office:smarttags" w:element="place">
-        <w:smartTag w:uri="urn:schemas-microsoft-com:office:smarttags" w:element="City">
-          <w:r>
-            <w:rPr>
-              <w:snapToGrid w:val="0"/>
-            </w:rPr>
-            <w:t>Alexandria</w:t>
-          </w:r>
-        </w:smartTag>
-        <w:r>
-          <w:rPr>
-            <w:snapToGrid w:val="0"/>
-          </w:rPr>
-          <w:t xml:space="preserve">, </w:t>
-        </w:r>
-        <w:smartTag w:uri="urn:schemas-microsoft-com:office:smarttags" w:element="State">
-          <w:r>
-            <w:rPr>
-              <w:snapToGrid w:val="0"/>
-            </w:rPr>
-            <w:t>VA.</w:t>
-          </w:r>
-        </w:smartTag>
-      </w:smartTag>
-      <w:r>
-        <w:rPr>
-          <w:snapToGrid w:val="0"/>
-        </w:rPr>
-        <w:t xml:space="preserve"> (CD)</w:t>
-      </w:r>
-      <w:bookmarkEnd w:id="165"/>
-    </w:p>
-    <w:p>
-      <w:pPr>
-        <w:numPr>
-          <w:ilvl w:val="0"/>
-          <w:numId w:val="15"/>
-        </w:numPr>
-        <w:rPr>
-          <w:b/>
-          <w:bCs/>
-        </w:rPr>
-      </w:pPr>
-      <w:bookmarkStart w:id="166" w:name="_Ref247201098"/>
-      <w:r>
-        <w:rPr>
-          <w:snapToGrid w:val="0"/>
-        </w:rPr>
-        <w:t xml:space="preserve">Carr DB, </w:t>
-      </w:r>
-      <w:smartTag w:uri="urn:schemas-microsoft-com:office:smarttags" w:element="City">
-        <w:smartTag w:uri="urn:schemas-microsoft-com:office:smarttags" w:element="place">
-          <w:r>
-            <w:rPr>
-              <w:snapToGrid w:val="0"/>
-            </w:rPr>
-            <w:t>Bell</w:t>
-          </w:r>
-        </w:smartTag>
-      </w:smartTag>
-      <w:r>
-        <w:rPr>
-          <w:snapToGrid w:val="0"/>
-        </w:rPr>
         <w:t xml:space="preserve"> BS, Pickle L, Zhang,Y., Li Y, 2003. </w:t>
       </w:r>
       <w:r>
@@ -13952,7 +13939,7 @@
         </w:rPr>
         <w:t>. (Web).</w:t>
       </w:r>
-      <w:bookmarkEnd w:id="166"/>
+      <w:bookmarkEnd w:id="164"/>
     </w:p>
     <w:p>
       <w:pPr>
@@ -13961,7 +13948,7 @@
           <w:numId w:val="15"/>
         </w:numPr>
       </w:pPr>
-      <w:bookmarkStart w:id="167" w:name="_Ref247201579"/>
+      <w:bookmarkStart w:id="165" w:name="_Ref247201579"/>
       <w:r>
         <w:rPr>
           <w:snapToGrid w:val="0"/>
@@ -13993,7 +13980,7 @@
         </w:rPr>
         <w:t>.</w:t>
       </w:r>
-      <w:bookmarkEnd w:id="167"/>
+      <w:bookmarkEnd w:id="165"/>
     </w:p>
     <w:p>
       <w:pPr>
@@ -14002,16 +13989,16 @@
           <w:numId w:val="15"/>
         </w:numPr>
       </w:pPr>
-      <w:bookmarkStart w:id="168" w:name="_Ref247202146"/>
-      <w:bookmarkEnd w:id="87"/>
-      <w:bookmarkEnd w:id="88"/>
-      <w:bookmarkEnd w:id="89"/>
-      <w:bookmarkEnd w:id="156"/>
+      <w:bookmarkStart w:id="166" w:name="_Ref247202146"/>
+      <w:bookmarkEnd w:id="94"/>
+      <w:bookmarkEnd w:id="95"/>
+      <w:bookmarkEnd w:id="96"/>
       <w:bookmarkEnd w:id="157"/>
       <w:bookmarkEnd w:id="158"/>
       <w:bookmarkEnd w:id="159"/>
       <w:bookmarkEnd w:id="160"/>
       <w:bookmarkEnd w:id="161"/>
+      <w:bookmarkEnd w:id="162"/>
       <w:r>
         <w:t xml:space="preserve">Symanzik, J., Carr, D. B. (2008): Interactive Linked </w:t>
       </w:r>
@@ -14031,7 +14018,7 @@
       <w:r>
         <w:t>, Springer, Berlin/Heidelberg, 267–294 &amp; 2 Color</w:t>
       </w:r>
-      <w:bookmarkEnd w:id="168"/>
+      <w:bookmarkEnd w:id="166"/>
       <w:r>
         <w:t xml:space="preserve"> </w:t>
       </w:r>
@@ -14043,9 +14030,8 @@
           <w:numId w:val="15"/>
         </w:numPr>
       </w:pPr>
-      <w:bookmarkStart w:id="169" w:name="_Ref247204023"/>
-      <w:r>
-        <w:lastRenderedPageBreak/>
+      <w:bookmarkStart w:id="167" w:name="_Ref247204023"/>
+      <w:r>
         <w:t xml:space="preserve">Chapal, G.K. (2005): Development of rich features for web-based interactive </w:t>
       </w:r>
       <w:r>
@@ -14090,7 +14076,7 @@
       <w:r>
         <w:t>.</w:t>
       </w:r>
-      <w:bookmarkEnd w:id="169"/>
+      <w:bookmarkEnd w:id="167"/>
     </w:p>
     <w:p>
       <w:pPr>
@@ -14099,8 +14085,9 @@
           <w:numId w:val="15"/>
         </w:numPr>
       </w:pPr>
-      <w:bookmarkStart w:id="170" w:name="_Ref247204047"/>
-      <w:r>
+      <w:bookmarkStart w:id="168" w:name="_Ref247204047"/>
+      <w:r>
+        <w:lastRenderedPageBreak/>
         <w:t xml:space="preserve">Surampudi, R. (2006) : </w:t>
       </w:r>
       <w:r>
@@ -14142,7 +14129,7 @@
           </w:r>
         </w:smartTag>
       </w:smartTag>
-      <w:bookmarkEnd w:id="170"/>
+      <w:bookmarkEnd w:id="168"/>
     </w:p>
     <w:p>
       <w:pPr>
@@ -14154,7 +14141,7 @@
           <w:tab w:val="clear" w:pos="360"/>
         </w:tabs>
       </w:pPr>
-      <w:bookmarkStart w:id="171" w:name="_Ref247204073"/>
+      <w:bookmarkStart w:id="169" w:name="_Ref247204073"/>
       <w:r>
         <w:t>Vallabhaneni</w:t>
       </w:r>
@@ -14197,8 +14184,8 @@
       <w:r>
         <w:t>.</w:t>
       </w:r>
-      <w:bookmarkStart w:id="172" w:name="_Ref246309362"/>
-      <w:bookmarkEnd w:id="171"/>
+      <w:bookmarkStart w:id="170" w:name="_Ref246309362"/>
+      <w:bookmarkEnd w:id="169"/>
     </w:p>
     <w:p>
       <w:pPr>
@@ -14210,11 +14197,11 @@
           <w:tab w:val="clear" w:pos="360"/>
         </w:tabs>
       </w:pPr>
-      <w:bookmarkStart w:id="173" w:name="_Ref247204095"/>
+      <w:bookmarkStart w:id="171" w:name="_Ref247204095"/>
       <w:r>
         <w:t>Wilkinson, L. (2005).Grammar of Graphics, Second Edition. Springer, Berlin/Heidelberg, 217–218</w:t>
       </w:r>
-      <w:bookmarkEnd w:id="173"/>
+      <w:bookmarkEnd w:id="171"/>
     </w:p>
     <w:p>
       <w:pPr>
@@ -14228,7 +14215,7 @@
         <w:ind w:left="360"/>
       </w:pPr>
     </w:p>
-    <w:bookmarkEnd w:id="172"/>
+    <w:bookmarkEnd w:id="170"/>
     <w:p/>
     <w:p>
       <w:pPr>
@@ -14335,8 +14322,8 @@
           <w:snapToGrid w:val="0"/>
         </w:rPr>
       </w:pPr>
-      <w:bookmarkStart w:id="174" w:name="_Ref246309691"/>
-      <w:bookmarkStart w:id="175" w:name="_Toc247980262"/>
+      <w:bookmarkStart w:id="172" w:name="_Ref246309691"/>
+      <w:bookmarkStart w:id="173" w:name="_Toc247980262"/>
       <w:r>
         <w:rPr>
           <w:snapToGrid w:val="0"/>
@@ -14344,8 +14331,8 @@
         <w:lastRenderedPageBreak/>
         <w:t>APPENDIX A</w:t>
       </w:r>
-      <w:bookmarkEnd w:id="174"/>
-      <w:bookmarkEnd w:id="175"/>
+      <w:bookmarkEnd w:id="172"/>
+      <w:bookmarkEnd w:id="173"/>
     </w:p>
     <w:p>
       <w:pPr>
@@ -14396,20 +14383,20 @@
         </w:rPr>
         <w:br w:type="page"/>
       </w:r>
-      <w:bookmarkStart w:id="176" w:name="_Toc28503293"/>
-      <w:bookmarkStart w:id="177" w:name="_Ref247134328"/>
-      <w:bookmarkStart w:id="178" w:name="_Ref247134334"/>
-      <w:bookmarkStart w:id="179" w:name="_Ref247134377"/>
-      <w:bookmarkStart w:id="180" w:name="_Toc247980263"/>
+      <w:bookmarkStart w:id="174" w:name="_Toc28503293"/>
+      <w:bookmarkStart w:id="175" w:name="_Ref247134328"/>
+      <w:bookmarkStart w:id="176" w:name="_Ref247134334"/>
+      <w:bookmarkStart w:id="177" w:name="_Ref247134377"/>
+      <w:bookmarkStart w:id="178" w:name="_Toc247980263"/>
       <w:r>
         <w:lastRenderedPageBreak/>
         <w:t>System Context &amp; Scope</w:t>
       </w:r>
+      <w:bookmarkEnd w:id="174"/>
+      <w:bookmarkEnd w:id="175"/>
       <w:bookmarkEnd w:id="176"/>
       <w:bookmarkEnd w:id="177"/>
       <w:bookmarkEnd w:id="178"/>
-      <w:bookmarkEnd w:id="179"/>
-      <w:bookmarkEnd w:id="180"/>
     </w:p>
     <w:p>
       <w:pPr>
@@ -14426,7 +14413,7 @@
         <w:ind w:hanging="720"/>
         <w:contextualSpacing/>
       </w:pPr>
-      <w:bookmarkStart w:id="181" w:name="_Toc28503294"/>
+      <w:bookmarkStart w:id="179" w:name="_Toc28503294"/>
       <w:r>
         <w:t xml:space="preserve">  </w:t>
       </w:r>
@@ -14446,12 +14433,12 @@
         <w:ind w:left="0"/>
         <w:contextualSpacing/>
       </w:pPr>
-      <w:bookmarkStart w:id="182" w:name="_Toc247980264"/>
+      <w:bookmarkStart w:id="180" w:name="_Toc247980264"/>
       <w:r>
         <w:t>Scope of the System</w:t>
       </w:r>
-      <w:bookmarkEnd w:id="181"/>
-      <w:bookmarkEnd w:id="182"/>
+      <w:bookmarkEnd w:id="179"/>
+      <w:bookmarkEnd w:id="180"/>
       <w:r>
         <w:t xml:space="preserve"> </w:t>
       </w:r>
@@ -14520,19 +14507,7 @@
           <w:rPr>
             <w:rStyle w:val="Hyperlink"/>
           </w:rPr>
-          <w:t>Microm</w:t>
-        </w:r>
-        <w:r>
-          <w:rPr>
-            <w:rStyle w:val="Hyperlink"/>
-          </w:rPr>
-          <w:t>a</w:t>
-        </w:r>
-        <w:r>
-          <w:rPr>
-            <w:rStyle w:val="Hyperlink"/>
-          </w:rPr>
-          <w:t>p</w:t>
+          <w:t>Micromap</w:t>
         </w:r>
         <w:r>
           <w:rPr>
@@ -14579,11 +14554,11 @@
         <w:ind w:left="0"/>
         <w:contextualSpacing/>
       </w:pPr>
-      <w:bookmarkStart w:id="183" w:name="_Toc247980265"/>
+      <w:bookmarkStart w:id="181" w:name="_Toc247980265"/>
       <w:r>
         <w:t>Problems with Current System</w:t>
       </w:r>
-      <w:bookmarkEnd w:id="183"/>
+      <w:bookmarkEnd w:id="181"/>
     </w:p>
     <w:p>
       <w:pPr>
@@ -14769,12 +14744,12 @@
         <w:ind w:left="0"/>
         <w:contextualSpacing/>
       </w:pPr>
-      <w:bookmarkStart w:id="184" w:name="_Toc247980266"/>
+      <w:bookmarkStart w:id="182" w:name="_Toc247980266"/>
       <w:r>
         <w:lastRenderedPageBreak/>
         <w:t>Use Case List</w:t>
       </w:r>
-      <w:bookmarkEnd w:id="184"/>
+      <w:bookmarkEnd w:id="182"/>
     </w:p>
     <w:p>
       <w:pPr>
@@ -14885,11 +14860,11 @@
       <w:r>
         <w:t xml:space="preserve">     </w:t>
       </w:r>
-      <w:bookmarkStart w:id="185" w:name="_Toc247980267"/>
+      <w:bookmarkStart w:id="183" w:name="_Toc247980267"/>
       <w:r>
         <w:t>FUNCTIONAL REQUIREMENTS</w:t>
       </w:r>
-      <w:bookmarkEnd w:id="185"/>
+      <w:bookmarkEnd w:id="183"/>
       <w:r>
         <w:t xml:space="preserve"> </w:t>
       </w:r>
@@ -14928,11 +14903,11 @@
         <w:ind w:left="0"/>
         <w:contextualSpacing/>
       </w:pPr>
-      <w:bookmarkStart w:id="186" w:name="_Toc247980268"/>
+      <w:bookmarkStart w:id="184" w:name="_Toc247980268"/>
       <w:r>
         <w:t>Functional Requirements</w:t>
       </w:r>
-      <w:bookmarkEnd w:id="186"/>
+      <w:bookmarkEnd w:id="184"/>
     </w:p>
     <w:p>
       <w:pPr>
@@ -15069,16 +15044,16 @@
         <w:contextualSpacing/>
         <w:jc w:val="left"/>
       </w:pPr>
-      <w:bookmarkStart w:id="187" w:name="_Toc28503301"/>
+      <w:bookmarkStart w:id="185" w:name="_Toc28503301"/>
       <w:r>
         <w:t xml:space="preserve">        </w:t>
       </w:r>
-      <w:bookmarkStart w:id="188" w:name="_Toc247980269"/>
+      <w:bookmarkStart w:id="186" w:name="_Toc247980269"/>
       <w:r>
         <w:t>Look, Feel and Use Requirements</w:t>
       </w:r>
-      <w:bookmarkEnd w:id="187"/>
-      <w:bookmarkEnd w:id="188"/>
+      <w:bookmarkEnd w:id="185"/>
+      <w:bookmarkEnd w:id="186"/>
     </w:p>
     <w:p>
       <w:pPr>
@@ -15112,13 +15087,13 @@
         <w:ind w:left="0"/>
         <w:contextualSpacing/>
       </w:pPr>
-      <w:bookmarkStart w:id="189" w:name="_Toc28503302"/>
-      <w:bookmarkStart w:id="190" w:name="_Toc247980270"/>
+      <w:bookmarkStart w:id="187" w:name="_Toc28503302"/>
+      <w:bookmarkStart w:id="188" w:name="_Toc247980270"/>
       <w:r>
         <w:t>User Interface Requirements</w:t>
       </w:r>
-      <w:bookmarkEnd w:id="189"/>
-      <w:bookmarkEnd w:id="190"/>
+      <w:bookmarkEnd w:id="187"/>
+      <w:bookmarkEnd w:id="188"/>
     </w:p>
     <w:p>
       <w:pPr>
@@ -15165,7 +15140,6 @@
         <w:jc w:val="left"/>
       </w:pPr>
       <w:r>
-        <w:lastRenderedPageBreak/>
         <w:t>We may have to be able to toggle between these two displays for which we may add a radio button.</w:t>
       </w:r>
     </w:p>
@@ -15184,13 +15158,14 @@
         <w:ind w:left="0"/>
         <w:contextualSpacing/>
       </w:pPr>
-      <w:bookmarkStart w:id="191" w:name="_Toc28503304"/>
-      <w:bookmarkStart w:id="192" w:name="_Toc247980271"/>
-      <w:r>
+      <w:bookmarkStart w:id="189" w:name="_Toc28503304"/>
+      <w:bookmarkStart w:id="190" w:name="_Toc247980271"/>
+      <w:r>
+        <w:lastRenderedPageBreak/>
         <w:t>Ease of Use Requirements</w:t>
       </w:r>
-      <w:bookmarkEnd w:id="191"/>
-      <w:bookmarkEnd w:id="192"/>
+      <w:bookmarkEnd w:id="189"/>
+      <w:bookmarkEnd w:id="190"/>
     </w:p>
     <w:p>
       <w:pPr>
@@ -15216,7 +15191,7 @@
         <w:spacing w:line="240" w:lineRule="auto"/>
         <w:contextualSpacing/>
       </w:pPr>
-      <w:bookmarkStart w:id="193" w:name="_Toc28503323"/>
+      <w:bookmarkStart w:id="191" w:name="_Toc28503323"/>
     </w:p>
     <w:p>
       <w:pPr>
@@ -15235,17 +15210,17 @@
       <w:r>
         <w:t xml:space="preserve">      </w:t>
       </w:r>
-      <w:bookmarkStart w:id="194" w:name="_Ref247271020"/>
-      <w:bookmarkStart w:id="195" w:name="_Toc247980272"/>
+      <w:bookmarkStart w:id="192" w:name="_Ref247271020"/>
+      <w:bookmarkStart w:id="193" w:name="_Toc247980272"/>
       <w:r>
         <w:t>Proposed Solutions</w:t>
       </w:r>
-      <w:bookmarkEnd w:id="194"/>
-      <w:bookmarkEnd w:id="195"/>
+      <w:bookmarkEnd w:id="192"/>
+      <w:bookmarkEnd w:id="193"/>
       <w:r>
         <w:t xml:space="preserve"> </w:t>
       </w:r>
-      <w:bookmarkEnd w:id="193"/>
+      <w:bookmarkEnd w:id="191"/>
     </w:p>
     <w:p>
       <w:pPr>
@@ -15268,14 +15243,14 @@
         <w:ind w:left="0"/>
         <w:contextualSpacing/>
       </w:pPr>
-      <w:bookmarkStart w:id="196" w:name="_Toc247980273"/>
+      <w:bookmarkStart w:id="194" w:name="_Toc247980273"/>
       <w:r>
         <w:t>Solutions Proposed Based on Our D</w:t>
       </w:r>
       <w:r>
         <w:t>iscussions</w:t>
       </w:r>
-      <w:bookmarkEnd w:id="196"/>
+      <w:bookmarkEnd w:id="194"/>
     </w:p>
     <w:p>
       <w:pPr>
@@ -15656,7 +15631,6 @@
         <w:rPr>
           <w:rFonts w:cs="Arial"/>
         </w:rPr>
-        <w:lastRenderedPageBreak/>
         <w:t xml:space="preserve">         </w:t>
       </w:r>
       <w:r>
@@ -15738,6 +15712,7 @@
         <w:rPr>
           <w:rFonts w:cs="Arial"/>
         </w:rPr>
+        <w:lastRenderedPageBreak/>
         <w:t xml:space="preserve">         </w:t>
       </w:r>
     </w:p>
@@ -16163,34 +16138,11 @@
       <w:hyperlink r:id="rId36" w:tgtFrame="_blank" w:history="1">
         <w:r>
           <w:rPr>
-            <w:rFonts w:ascii="Tahoma" w:hAnsi="Tahoma" w:cs="Tahoma"/>
-            <w:sz w:val="20"/>
-          </w:rPr>
-          <w:pict/>
-        </w:r>
-        <w:r>
-          <w:rPr>
             <w:rStyle w:val="Hyperlink"/>
             <w:rFonts w:ascii="Tahoma" w:hAnsi="Tahoma" w:cs="Tahoma"/>
             <w:sz w:val="20"/>
           </w:rPr>
-          <w:t>http</w:t>
-        </w:r>
-        <w:r>
-          <w:rPr>
-            <w:rStyle w:val="Hyperlink"/>
-            <w:rFonts w:ascii="Tahoma" w:hAnsi="Tahoma" w:cs="Tahoma"/>
-            <w:sz w:val="20"/>
-          </w:rPr>
-          <w:t>:</w:t>
-        </w:r>
-        <w:r>
-          <w:rPr>
-            <w:rStyle w:val="Hyperlink"/>
-            <w:rFonts w:ascii="Tahoma" w:hAnsi="Tahoma" w:cs="Tahoma"/>
-            <w:sz w:val="20"/>
-          </w:rPr>
-          <w:t>//www.itl.nist.gov/fipspubs/fip5-2.htm</w:t>
+          <w:t>http://www.itl.nist.gov/fipspubs/fip5-2.htm</w:t>
         </w:r>
       </w:hyperlink>
       <w:r>
@@ -16416,6 +16368,7 @@
         <w:contextualSpacing/>
       </w:pPr>
       <w:r>
+        <w:lastRenderedPageBreak/>
         <w:t>If reference year value of data is available but comparison year is unavailable, they are ordered by reference year, though missing data is displayed on graph</w:t>
       </w:r>
     </w:p>
@@ -16713,14 +16666,13 @@
         <w:contextualSpacing/>
         <w:jc w:val="left"/>
       </w:pPr>
-      <w:bookmarkStart w:id="197" w:name="_Toc28503330"/>
-      <w:bookmarkStart w:id="198" w:name="_Toc247980274"/>
-      <w:r>
-        <w:lastRenderedPageBreak/>
+      <w:bookmarkStart w:id="195" w:name="_Toc28503330"/>
+      <w:bookmarkStart w:id="196" w:name="_Toc247980274"/>
+      <w:r>
         <w:t>Future Requirements</w:t>
       </w:r>
-      <w:bookmarkEnd w:id="197"/>
-      <w:bookmarkEnd w:id="198"/>
+      <w:bookmarkEnd w:id="195"/>
+      <w:bookmarkEnd w:id="196"/>
     </w:p>
     <w:p>
       <w:pPr>
@@ -16736,6 +16688,7 @@
         <w:rPr>
           <w:szCs w:val="24"/>
         </w:rPr>
+        <w:lastRenderedPageBreak/>
         <w:t>We may eliminate draw button altogether and application should automatically plot graph when all input parameters are provided. This will make it sensitive to change in any parameter and the graph will re-plot after sensing any change in input parameter.</w:t>
       </w:r>
     </w:p>
@@ -16748,12 +16701,12 @@
           <w:numId w:val="0"/>
         </w:numPr>
       </w:pPr>
-      <w:bookmarkStart w:id="199" w:name="_Toc247980275"/>
+      <w:bookmarkStart w:id="197" w:name="_Toc247980275"/>
       <w:r>
         <w:lastRenderedPageBreak/>
         <w:t>APPENDIX B</w:t>
       </w:r>
-      <w:bookmarkEnd w:id="199"/>
+      <w:bookmarkEnd w:id="197"/>
     </w:p>
     <w:p>
       <w:pPr>
@@ -16792,14 +16745,14 @@
         </w:rPr>
         <w:br w:type="page"/>
       </w:r>
-      <w:bookmarkStart w:id="200" w:name="_Ref247134439"/>
-      <w:bookmarkStart w:id="201" w:name="_Toc247980276"/>
+      <w:bookmarkStart w:id="198" w:name="_Ref247134439"/>
+      <w:bookmarkStart w:id="199" w:name="_Toc247980276"/>
       <w:r>
         <w:lastRenderedPageBreak/>
         <w:t>System Context &amp; Scope</w:t>
       </w:r>
-      <w:bookmarkEnd w:id="200"/>
-      <w:bookmarkEnd w:id="201"/>
+      <w:bookmarkEnd w:id="198"/>
+      <w:bookmarkEnd w:id="199"/>
     </w:p>
     <w:p>
       <w:pPr>
@@ -16822,11 +16775,11 @@
         <w:ind w:left="0" w:firstLine="0"/>
         <w:contextualSpacing/>
       </w:pPr>
-      <w:bookmarkStart w:id="202" w:name="_Toc247980277"/>
+      <w:bookmarkStart w:id="200" w:name="_Toc247980277"/>
       <w:r>
         <w:t>Scope of the System</w:t>
       </w:r>
-      <w:bookmarkEnd w:id="202"/>
+      <w:bookmarkEnd w:id="200"/>
       <w:r>
         <w:t xml:space="preserve"> </w:t>
       </w:r>
@@ -17015,11 +16968,11 @@
         <w:ind w:left="0" w:firstLine="0"/>
         <w:contextualSpacing/>
       </w:pPr>
-      <w:bookmarkStart w:id="203" w:name="_Toc247980278"/>
+      <w:bookmarkStart w:id="201" w:name="_Toc247980278"/>
       <w:r>
         <w:t>Problems with Current System</w:t>
       </w:r>
-      <w:bookmarkEnd w:id="203"/>
+      <w:bookmarkEnd w:id="201"/>
     </w:p>
     <w:p>
       <w:pPr>
@@ -17118,11 +17071,11 @@
         <w:ind w:left="0" w:firstLine="0"/>
         <w:contextualSpacing/>
       </w:pPr>
-      <w:bookmarkStart w:id="204" w:name="_Toc247980279"/>
+      <w:bookmarkStart w:id="202" w:name="_Toc247980279"/>
       <w:r>
         <w:t>Use case List</w:t>
       </w:r>
-      <w:bookmarkEnd w:id="204"/>
+      <w:bookmarkEnd w:id="202"/>
     </w:p>
     <w:p>
       <w:pPr>
@@ -17225,11 +17178,11 @@
         <w:contextualSpacing/>
         <w:jc w:val="left"/>
       </w:pPr>
-      <w:bookmarkStart w:id="205" w:name="_Toc247980280"/>
+      <w:bookmarkStart w:id="203" w:name="_Toc247980280"/>
       <w:r>
         <w:t>Functional Requirements</w:t>
       </w:r>
-      <w:bookmarkEnd w:id="205"/>
+      <w:bookmarkEnd w:id="203"/>
     </w:p>
     <w:p>
       <w:pPr>
@@ -17390,11 +17343,11 @@
         <w:contextualSpacing/>
         <w:jc w:val="left"/>
       </w:pPr>
-      <w:bookmarkStart w:id="206" w:name="_Toc247980281"/>
+      <w:bookmarkStart w:id="204" w:name="_Toc247980281"/>
       <w:r>
         <w:t>Look, Feel and UI Requirements</w:t>
       </w:r>
-      <w:bookmarkEnd w:id="206"/>
+      <w:bookmarkEnd w:id="204"/>
       <w:r>
         <w:t xml:space="preserve"> </w:t>
       </w:r>
@@ -17420,11 +17373,11 @@
         <w:ind w:left="0" w:firstLine="0"/>
         <w:contextualSpacing/>
       </w:pPr>
-      <w:bookmarkStart w:id="207" w:name="_Toc247980282"/>
+      <w:bookmarkStart w:id="205" w:name="_Toc247980282"/>
       <w:r>
         <w:t>User Interface Requirements</w:t>
       </w:r>
-      <w:bookmarkEnd w:id="207"/>
+      <w:bookmarkEnd w:id="205"/>
     </w:p>
     <w:p>
       <w:pPr>
@@ -17513,12 +17466,12 @@
         <w:contextualSpacing/>
         <w:jc w:val="left"/>
       </w:pPr>
-      <w:bookmarkStart w:id="208" w:name="_Toc247980283"/>
+      <w:bookmarkStart w:id="206" w:name="_Toc247980283"/>
       <w:r>
         <w:lastRenderedPageBreak/>
         <w:t>Proposed Solutions</w:t>
       </w:r>
-      <w:bookmarkEnd w:id="208"/>
+      <w:bookmarkEnd w:id="206"/>
       <w:r>
         <w:t xml:space="preserve"> </w:t>
       </w:r>
@@ -17557,14 +17510,14 @@
         <w:ind w:left="0" w:firstLine="0"/>
         <w:contextualSpacing/>
       </w:pPr>
-      <w:bookmarkStart w:id="209" w:name="_Toc247980284"/>
+      <w:bookmarkStart w:id="207" w:name="_Toc247980284"/>
       <w:r>
         <w:t>Solutions Proposed Based on Our D</w:t>
       </w:r>
       <w:r>
         <w:t>iscussions</w:t>
       </w:r>
-      <w:bookmarkEnd w:id="209"/>
+      <w:bookmarkEnd w:id="207"/>
     </w:p>
     <w:p>
       <w:pPr>
@@ -17676,11 +17629,11 @@
         <w:contextualSpacing/>
         <w:jc w:val="left"/>
       </w:pPr>
-      <w:bookmarkStart w:id="210" w:name="_Toc247980285"/>
+      <w:bookmarkStart w:id="208" w:name="_Toc247980285"/>
       <w:r>
         <w:t>Future Requirements</w:t>
       </w:r>
-      <w:bookmarkEnd w:id="210"/>
+      <w:bookmarkEnd w:id="208"/>
     </w:p>
     <w:p>
       <w:pPr>
@@ -17739,12 +17692,12 @@
           <w:numId w:val="0"/>
         </w:numPr>
       </w:pPr>
-      <w:bookmarkStart w:id="211" w:name="_Toc247980286"/>
+      <w:bookmarkStart w:id="209" w:name="_Toc247980286"/>
       <w:r>
         <w:lastRenderedPageBreak/>
         <w:t>APPENDIX C</w:t>
       </w:r>
-      <w:bookmarkEnd w:id="211"/>
+      <w:bookmarkEnd w:id="209"/>
     </w:p>
     <w:p>
       <w:pPr>
@@ -20835,12 +20788,12 @@
           <w:numId w:val="0"/>
         </w:numPr>
       </w:pPr>
-      <w:bookmarkStart w:id="212" w:name="_Toc247980287"/>
+      <w:bookmarkStart w:id="210" w:name="_Toc247980287"/>
       <w:r>
         <w:lastRenderedPageBreak/>
         <w:t>APPENDIX D</w:t>
       </w:r>
-      <w:bookmarkEnd w:id="212"/>
+      <w:bookmarkEnd w:id="210"/>
     </w:p>
     <w:p>
       <w:pPr>
@@ -21835,12 +21788,12 @@
           <w:numId w:val="0"/>
         </w:numPr>
       </w:pPr>
-      <w:bookmarkStart w:id="213" w:name="_Toc247980288"/>
+      <w:bookmarkStart w:id="211" w:name="_Toc247980288"/>
       <w:r>
         <w:lastRenderedPageBreak/>
         <w:t>APPENDIX E</w:t>
       </w:r>
-      <w:bookmarkEnd w:id="213"/>
+      <w:bookmarkEnd w:id="211"/>
     </w:p>
     <w:p>
       <w:pPr>
@@ -23040,7 +22993,7 @@
         <w:rPr>
           <w:noProof/>
         </w:rPr>
-        <w:t>95</w:t>
+        <w:t>3</w:t>
       </w:r>
     </w:fldSimple>
   </w:p>
@@ -27298,6 +27251,12 @@
   </w:num>
   <w:num w:numId="40">
     <w:abstractNumId w:val="14"/>
+  </w:num>
+  <w:num w:numId="41">
+    <w:abstractNumId w:val="33"/>
+  </w:num>
+  <w:num w:numId="42">
+    <w:abstractNumId w:val="33"/>
   </w:num>
 </w:numbering>
 </file>
@@ -27455,6 +27414,7 @@
   <w:style w:type="paragraph" w:default="1" w:styleId="Normal">
     <w:name w:val="Normal"/>
     <w:qFormat/>
+    <w:rsid w:val="00287D52"/>
     <w:pPr>
       <w:spacing w:line="480" w:lineRule="auto"/>
     </w:pPr>
@@ -27468,6 +27428,7 @@
     <w:basedOn w:val="Normal"/>
     <w:next w:val="Normal"/>
     <w:qFormat/>
+    <w:rsid w:val="00287D52"/>
     <w:pPr>
       <w:keepNext/>
       <w:pageBreakBefore/>
@@ -27487,6 +27448,7 @@
     <w:basedOn w:val="Normal"/>
     <w:next w:val="Normal"/>
     <w:qFormat/>
+    <w:rsid w:val="00287D52"/>
     <w:pPr>
       <w:keepNext/>
       <w:numPr>
@@ -27505,6 +27467,7 @@
     <w:basedOn w:val="Normal"/>
     <w:next w:val="Normal"/>
     <w:qFormat/>
+    <w:rsid w:val="00287D52"/>
     <w:pPr>
       <w:keepNext/>
       <w:numPr>
@@ -27526,6 +27489,7 @@
     <w:basedOn w:val="Normal"/>
     <w:next w:val="Normal"/>
     <w:qFormat/>
+    <w:rsid w:val="00287D52"/>
     <w:pPr>
       <w:keepNext/>
       <w:jc w:val="center"/>
@@ -27543,6 +27507,7 @@
     <w:basedOn w:val="Normal"/>
     <w:next w:val="Normal"/>
     <w:qFormat/>
+    <w:rsid w:val="00287D52"/>
     <w:pPr>
       <w:keepNext/>
       <w:jc w:val="both"/>
@@ -27559,6 +27524,7 @@
     <w:basedOn w:val="Normal"/>
     <w:next w:val="Normal"/>
     <w:qFormat/>
+    <w:rsid w:val="00287D52"/>
     <w:pPr>
       <w:keepNext/>
       <w:tabs>
@@ -27590,11 +27556,16 @@
   </w:style>
   <w:style w:type="character" w:default="1" w:styleId="DefaultParagraphFont">
     <w:name w:val="Default Paragraph Font"/>
+    <w:uiPriority w:val="1"/>
     <w:semiHidden/>
+    <w:unhideWhenUsed/>
   </w:style>
   <w:style w:type="table" w:default="1" w:styleId="TableNormal">
     <w:name w:val="Normal Table"/>
+    <w:uiPriority w:val="99"/>
     <w:semiHidden/>
+    <w:unhideWhenUsed/>
+    <w:qFormat/>
     <w:tblPr>
       <w:tblInd w:w="0" w:type="dxa"/>
       <w:tblCellMar>
@@ -27607,11 +27578,14 @@
   </w:style>
   <w:style w:type="numbering" w:default="1" w:styleId="NoList">
     <w:name w:val="No List"/>
+    <w:uiPriority w:val="99"/>
     <w:semiHidden/>
+    <w:unhideWhenUsed/>
   </w:style>
   <w:style w:type="paragraph" w:styleId="List">
     <w:name w:val="List"/>
     <w:basedOn w:val="Normal"/>
+    <w:rsid w:val="00287D52"/>
     <w:pPr>
       <w:ind w:left="360" w:hanging="360"/>
     </w:pPr>
@@ -27619,6 +27593,7 @@
   <w:style w:type="paragraph" w:styleId="List2">
     <w:name w:val="List 2"/>
     <w:basedOn w:val="Normal"/>
+    <w:rsid w:val="00287D52"/>
     <w:pPr>
       <w:ind w:left="720" w:hanging="360"/>
     </w:pPr>
@@ -27626,6 +27601,7 @@
   <w:style w:type="paragraph" w:styleId="List3">
     <w:name w:val="List 3"/>
     <w:basedOn w:val="Normal"/>
+    <w:rsid w:val="00287D52"/>
     <w:pPr>
       <w:ind w:left="1080" w:hanging="360"/>
     </w:pPr>
@@ -27633,6 +27609,7 @@
   <w:style w:type="paragraph" w:styleId="List4">
     <w:name w:val="List 4"/>
     <w:basedOn w:val="Normal"/>
+    <w:rsid w:val="00287D52"/>
     <w:pPr>
       <w:numPr>
         <w:numId w:val="3"/>
@@ -27642,6 +27619,7 @@
   <w:style w:type="paragraph" w:styleId="List5">
     <w:name w:val="List 5"/>
     <w:basedOn w:val="Normal"/>
+    <w:rsid w:val="00287D52"/>
     <w:pPr>
       <w:ind w:left="1800" w:hanging="360"/>
     </w:pPr>
@@ -27650,6 +27628,7 @@
     <w:name w:val="Hyperlink"/>
     <w:basedOn w:val="DefaultParagraphFont"/>
     <w:uiPriority w:val="99"/>
+    <w:rsid w:val="00287D52"/>
     <w:rPr>
       <w:color w:val="0000FF"/>
       <w:u w:val="single"/>
@@ -27658,6 +27637,7 @@
   <w:style w:type="paragraph" w:styleId="NormalWeb">
     <w:name w:val="Normal (Web)"/>
     <w:basedOn w:val="Normal"/>
+    <w:rsid w:val="00287D52"/>
     <w:pPr>
       <w:spacing w:before="100" w:beforeAutospacing="1" w:after="100" w:afterAutospacing="1"/>
     </w:pPr>
@@ -27681,6 +27661,7 @@
     <w:name w:val="footnote reference"/>
     <w:basedOn w:val="DefaultParagraphFont"/>
     <w:semiHidden/>
+    <w:rsid w:val="00287D52"/>
     <w:rPr>
       <w:vertAlign w:val="superscript"/>
     </w:rPr>
@@ -27689,6 +27670,7 @@
     <w:name w:val="Title"/>
     <w:basedOn w:val="Normal"/>
     <w:qFormat/>
+    <w:rsid w:val="00287D52"/>
     <w:pPr>
       <w:spacing w:before="240" w:after="60"/>
       <w:jc w:val="center"/>
@@ -27707,6 +27689,7 @@
     <w:name w:val="Subtitle"/>
     <w:basedOn w:val="Normal"/>
     <w:qFormat/>
+    <w:rsid w:val="00287D52"/>
     <w:rPr>
       <w:b/>
       <w:bCs/>
@@ -27715,6 +27698,7 @@
   <w:style w:type="paragraph" w:styleId="Header">
     <w:name w:val="header"/>
     <w:basedOn w:val="Normal"/>
+    <w:rsid w:val="00287D52"/>
     <w:pPr>
       <w:tabs>
         <w:tab w:val="center" w:pos="4320"/>
@@ -27725,6 +27709,7 @@
   <w:style w:type="paragraph" w:styleId="Footer">
     <w:name w:val="footer"/>
     <w:basedOn w:val="Normal"/>
+    <w:rsid w:val="00287D52"/>
     <w:pPr>
       <w:tabs>
         <w:tab w:val="center" w:pos="4320"/>
@@ -27735,6 +27720,7 @@
   <w:style w:type="character" w:styleId="FollowedHyperlink">
     <w:name w:val="FollowedHyperlink"/>
     <w:basedOn w:val="DefaultParagraphFont"/>
+    <w:rsid w:val="00287D52"/>
     <w:rPr>
       <w:color w:val="800080"/>
       <w:u w:val="single"/>
@@ -27744,6 +27730,7 @@
     <w:name w:val="footnote text"/>
     <w:basedOn w:val="Normal"/>
     <w:semiHidden/>
+    <w:rsid w:val="00287D52"/>
     <w:rPr>
       <w:sz w:val="20"/>
       <w:szCs w:val="20"/>
@@ -27752,6 +27739,7 @@
   <w:style w:type="paragraph" w:styleId="BodyTextIndent">
     <w:name w:val="Body Text Indent"/>
     <w:basedOn w:val="Normal"/>
+    <w:rsid w:val="00287D52"/>
     <w:pPr>
       <w:ind w:left="1440"/>
     </w:pPr>
@@ -27760,6 +27748,7 @@
     <w:name w:val="Strong"/>
     <w:basedOn w:val="DefaultParagraphFont"/>
     <w:qFormat/>
+    <w:rsid w:val="00287D52"/>
     <w:rPr>
       <w:b/>
       <w:bCs/>
@@ -27769,6 +27758,7 @@
     <w:name w:val="annotation reference"/>
     <w:basedOn w:val="DefaultParagraphFont"/>
     <w:semiHidden/>
+    <w:rsid w:val="00287D52"/>
     <w:rPr>
       <w:sz w:val="16"/>
       <w:szCs w:val="16"/>
@@ -27777,6 +27767,7 @@
   <w:style w:type="paragraph" w:styleId="BodyTextIndent2">
     <w:name w:val="Body Text Indent 2"/>
     <w:basedOn w:val="Normal"/>
+    <w:rsid w:val="00287D52"/>
     <w:pPr>
       <w:ind w:left="720"/>
     </w:pPr>
@@ -27806,6 +27797,7 @@
     <w:basedOn w:val="Heading1"/>
     <w:next w:val="Normal"/>
     <w:uiPriority w:val="39"/>
+    <w:rsid w:val="00287D52"/>
     <w:pPr>
       <w:keepNext w:val="0"/>
       <w:pageBreakBefore w:val="0"/>
@@ -27820,6 +27812,7 @@
   <w:style w:type="paragraph" w:styleId="ListNumber">
     <w:name w:val="List Number"/>
     <w:basedOn w:val="Normal"/>
+    <w:rsid w:val="00287D52"/>
     <w:pPr>
       <w:numPr>
         <w:numId w:val="1"/>
@@ -27832,6 +27825,7 @@
     <w:next w:val="Normal"/>
     <w:autoRedefine/>
     <w:semiHidden/>
+    <w:rsid w:val="00287D52"/>
     <w:pPr>
       <w:ind w:left="480"/>
     </w:pPr>
@@ -27842,6 +27836,7 @@
     <w:next w:val="Normal"/>
     <w:autoRedefine/>
     <w:semiHidden/>
+    <w:rsid w:val="00287D52"/>
     <w:pPr>
       <w:ind w:left="720"/>
     </w:pPr>
@@ -27852,6 +27847,7 @@
     <w:next w:val="Normal"/>
     <w:autoRedefine/>
     <w:semiHidden/>
+    <w:rsid w:val="00287D52"/>
     <w:pPr>
       <w:ind w:left="960"/>
     </w:pPr>
@@ -27862,6 +27858,7 @@
     <w:next w:val="Normal"/>
     <w:autoRedefine/>
     <w:semiHidden/>
+    <w:rsid w:val="00287D52"/>
     <w:pPr>
       <w:ind w:left="1200"/>
     </w:pPr>
@@ -27872,6 +27869,7 @@
     <w:next w:val="Normal"/>
     <w:autoRedefine/>
     <w:semiHidden/>
+    <w:rsid w:val="00287D52"/>
     <w:pPr>
       <w:ind w:left="1440"/>
     </w:pPr>
@@ -27882,6 +27880,7 @@
     <w:next w:val="Normal"/>
     <w:autoRedefine/>
     <w:semiHidden/>
+    <w:rsid w:val="00287D52"/>
     <w:pPr>
       <w:ind w:left="1680"/>
     </w:pPr>
@@ -27892,6 +27891,7 @@
     <w:next w:val="Normal"/>
     <w:autoRedefine/>
     <w:semiHidden/>
+    <w:rsid w:val="00287D52"/>
     <w:pPr>
       <w:ind w:left="1920"/>
     </w:pPr>
@@ -27901,6 +27901,7 @@
     <w:basedOn w:val="Normal"/>
     <w:link w:val="CommentTextChar"/>
     <w:semiHidden/>
+    <w:rsid w:val="00287D52"/>
     <w:rPr>
       <w:sz w:val="20"/>
       <w:szCs w:val="20"/>
@@ -27909,6 +27910,7 @@
   <w:style w:type="character" w:customStyle="1" w:styleId="storydate1">
     <w:name w:val="storydate1"/>
     <w:basedOn w:val="DefaultParagraphFont"/>
+    <w:rsid w:val="00287D52"/>
     <w:rPr>
       <w:b w:val="0"/>
       <w:bCs w:val="0"/>
@@ -27936,6 +27938,7 @@
   <w:style w:type="paragraph" w:styleId="BodyText">
     <w:name w:val="Body Text"/>
     <w:basedOn w:val="Normal"/>
+    <w:rsid w:val="00287D52"/>
     <w:pPr>
       <w:jc w:val="center"/>
     </w:pPr>
@@ -27947,6 +27950,7 @@
   <w:style w:type="paragraph" w:styleId="BodyText2">
     <w:name w:val="Body Text 2"/>
     <w:basedOn w:val="Normal"/>
+    <w:rsid w:val="00287D52"/>
     <w:pPr>
       <w:autoSpaceDE w:val="0"/>
       <w:autoSpaceDN w:val="0"/>
@@ -27962,6 +27966,7 @@
   <w:style w:type="paragraph" w:styleId="BodyText3">
     <w:name w:val="Body Text 3"/>
     <w:basedOn w:val="Normal"/>
+    <w:rsid w:val="00287D52"/>
     <w:pPr>
       <w:spacing w:line="240" w:lineRule="auto"/>
     </w:pPr>
@@ -27973,6 +27978,7 @@
   <w:style w:type="paragraph" w:styleId="BodyTextIndent3">
     <w:name w:val="Body Text Indent 3"/>
     <w:basedOn w:val="Normal"/>
+    <w:rsid w:val="00287D52"/>
     <w:pPr>
       <w:ind w:left="360"/>
     </w:pPr>
@@ -27981,6 +27987,7 @@
     <w:name w:val="Balloon Text"/>
     <w:basedOn w:val="Normal"/>
     <w:semiHidden/>
+    <w:rsid w:val="00287D52"/>
     <w:rPr>
       <w:rFonts w:ascii="Tahoma" w:hAnsi="Tahoma" w:cs="Tahoma"/>
       <w:sz w:val="16"/>

</xml_diff>